<commit_message>
missing gui_pic, workflow, open points
</commit_message>
<xml_diff>
--- a/UsesCases/0 Interact With friends.docx
+++ b/UsesCases/0 Interact With friends.docx
@@ -25,7 +25,7 @@
       <w:r>
         <w:rPr>
           <w:noProof/>
-          <w:lang w:val="de-AT" w:eastAsia="de-AT"/>
+          <w:lang w:val="de-AT" w:eastAsia="de-AT" w:bidi="ar-SA"/>
         </w:rPr>
         <w:drawing>
           <wp:inline distT="0" distB="0" distL="0" distR="0" wp14:anchorId="1FA49A36" wp14:editId="08BCBB13">
@@ -263,11 +263,19 @@
                 <w:lang w:val="en-US"/>
               </w:rPr>
             </w:pPr>
+            <w:proofErr w:type="spellStart"/>
             <w:r>
               <w:rPr>
                 <w:lang w:val="en-US"/>
               </w:rPr>
-              <w:t>Postcondition:</w:t>
+              <w:t>Postcondition</w:t>
+            </w:r>
+            <w:proofErr w:type="spellEnd"/>
+            <w:r>
+              <w:rPr>
+                <w:lang w:val="en-US"/>
+              </w:rPr>
+              <w:t>:</w:t>
             </w:r>
           </w:p>
         </w:tc>
@@ -439,6 +447,7 @@
         <w:outlineLvl w:val="0"/>
         <w:rPr>
           <w:color w:val="4472C4" w:themeColor="accent1"/>
+          <w:lang w:val="en-US"/>
         </w:rPr>
       </w:pPr>
       <w:r>
@@ -455,8 +464,6 @@
         </w:rPr>
         <w:t xml:space="preserve"> </w:t>
       </w:r>
-      <w:bookmarkStart w:id="0" w:name="_GoBack"/>
-      <w:bookmarkEnd w:id="0"/>
       <w:r>
         <w:rPr>
           <w:color w:val="4472C4" w:themeColor="accent1"/>
@@ -464,6 +471,15 @@
         </w:rPr>
         <w:t>GUI to call the use case</w:t>
       </w:r>
+    </w:p>
+    <w:p>
+      <w:pPr>
+        <w:rPr>
+          <w:lang w:bidi="hi-IN"/>
+        </w:rPr>
+      </w:pPr>
+      <w:bookmarkStart w:id="0" w:name="_GoBack"/>
+      <w:bookmarkEnd w:id="0"/>
     </w:p>
     <w:sectPr>
       <w:pgSz w:w="11906" w:h="16838"/>
@@ -1746,6 +1762,17 @@
       <w:lang w:val="en-US" w:eastAsia="zh-CN"/>
     </w:rPr>
   </w:style>
+  <w:style w:type="paragraph" w:styleId="ListParagraph">
+    <w:name w:val="List Paragraph"/>
+    <w:basedOn w:val="Normal"/>
+    <w:uiPriority w:val="34"/>
+    <w:qFormat/>
+    <w:rsid w:val="00555BA5"/>
+    <w:pPr>
+      <w:ind w:left="720"/>
+      <w:contextualSpacing/>
+    </w:pPr>
+  </w:style>
 </w:styles>
 </file>
 

</xml_diff>